<commit_message>
Viaticos_q_Manual de requerimientos (coreccion despues de auditoria)
</commit_message>
<xml_diff>
--- a/Proyectos/Activos/Viaticos_q/1. Requerimientos/Viaticos_q_Manualde Requerimientos.docx
+++ b/Proyectos/Activos/Viaticos_q/1. Requerimientos/Viaticos_q_Manualde Requerimientos.docx
@@ -305,19 +305,8 @@
                 <w:sz w:val="24"/>
                 <w:szCs w:val="32"/>
               </w:rPr>
-              <w:t xml:space="preserve"> </w:t>
-            </w:r>
-            <w:proofErr w:type="spellStart"/>
-            <w:r>
-              <w:rPr>
-                <w:rFonts w:cstheme="minorHAnsi"/>
-                <w:b/>
-                <w:sz w:val="24"/>
-                <w:szCs w:val="32"/>
-              </w:rPr>
-              <w:t>Viaticos_q</w:t>
-            </w:r>
-            <w:proofErr w:type="spellEnd"/>
+              <w:t xml:space="preserve"> Viaticos_q</w:t>
+            </w:r>
           </w:p>
         </w:tc>
       </w:tr>
@@ -347,6 +336,15 @@
                 <w:szCs w:val="32"/>
               </w:rPr>
               <w:t xml:space="preserve">Fecha entrega: </w:t>
+            </w:r>
+            <w:r>
+              <w:rPr>
+                <w:rFonts w:cstheme="minorHAnsi"/>
+                <w:b/>
+                <w:sz w:val="24"/>
+                <w:szCs w:val="32"/>
+              </w:rPr>
+              <w:t>12/07/2015</w:t>
             </w:r>
           </w:p>
         </w:tc>
@@ -504,7 +502,6 @@
         </w:rPr>
         <w:t>s en fecha</w:t>
       </w:r>
-      <w:proofErr w:type="gramStart"/>
       <w:r>
         <w:rPr>
           <w:rFonts w:cs="Arial"/>
@@ -512,9 +509,13 @@
         <w:t>:</w:t>
       </w:r>
       <w:r>
-        <w:t>9.07.2015</w:t>
+        <w:t>12</w:t>
       </w:r>
-      <w:proofErr w:type="gramEnd"/>
+      <w:r>
+        <w:t>.07.2015</w:t>
+      </w:r>
+      <w:bookmarkStart w:id="0" w:name="_GoBack"/>
+      <w:bookmarkEnd w:id="0"/>
     </w:p>
     <w:p>
       <w:pPr>
@@ -569,21 +570,12 @@
                 <w:lang w:val="fr-FR"/>
               </w:rPr>
             </w:pPr>
-            <w:proofErr w:type="spellStart"/>
             <w:r>
               <w:rPr>
                 <w:rFonts w:cs="Arial"/>
                 <w:lang w:val="fr-FR"/>
               </w:rPr>
-              <w:t>Por</w:t>
-            </w:r>
-            <w:proofErr w:type="spellEnd"/>
-            <w:r>
-              <w:rPr>
-                <w:rFonts w:cs="Arial"/>
-                <w:lang w:val="fr-FR"/>
-              </w:rPr>
-              <w:t xml:space="preserve"> el cliente</w:t>
+              <w:t>Por el cliente</w:t>
             </w:r>
             <w:r>
               <w:rPr>
@@ -612,7 +604,6 @@
                 <w:lang w:val="fr-FR"/>
               </w:rPr>
             </w:pPr>
-            <w:proofErr w:type="spellStart"/>
             <w:r>
               <w:rPr>
                 <w:rFonts w:cs="Arial"/>
@@ -620,39 +611,27 @@
               </w:rPr>
               <w:t>Por</w:t>
             </w:r>
-            <w:proofErr w:type="spellEnd"/>
             <w:r>
               <w:rPr>
                 <w:rFonts w:cs="Arial"/>
                 <w:lang w:val="fr-FR"/>
               </w:rPr>
-              <w:t xml:space="preserve"> </w:t>
-            </w:r>
-            <w:proofErr w:type="gramStart"/>
+              <w:t xml:space="preserve"> la </w:t>
+            </w:r>
             <w:r>
               <w:rPr>
                 <w:rFonts w:cs="Arial"/>
                 <w:lang w:val="fr-FR"/>
               </w:rPr>
-              <w:t xml:space="preserve">la </w:t>
-            </w:r>
-            <w:proofErr w:type="spellStart"/>
+              <w:t>e</w:t>
+            </w:r>
             <w:r>
               <w:rPr>
                 <w:rFonts w:cs="Arial"/>
                 <w:lang w:val="fr-FR"/>
               </w:rPr>
-              <w:t>e</w:t>
-            </w:r>
-            <w:r>
-              <w:rPr>
-                <w:rFonts w:cs="Arial"/>
-                <w:lang w:val="fr-FR"/>
-              </w:rPr>
               <w:t>mpresa</w:t>
             </w:r>
-            <w:proofErr w:type="spellEnd"/>
-            <w:proofErr w:type="gramEnd"/>
           </w:p>
         </w:tc>
       </w:tr>
@@ -678,6 +657,13 @@
                 <w:lang w:val="fr-FR"/>
               </w:rPr>
             </w:pPr>
+            <w:r>
+              <w:rPr>
+                <w:rFonts w:cs="Arial"/>
+                <w:lang w:val="fr-FR"/>
+              </w:rPr>
+              <w:t>Rene Pulido</w:t>
+            </w:r>
           </w:p>
         </w:tc>
         <w:tc>
@@ -698,90 +684,20 @@
                 <w:lang w:val="fr-FR"/>
               </w:rPr>
             </w:pPr>
-          </w:p>
-          <w:p>
-            <w:pPr>
-              <w:pStyle w:val="Encabezado"/>
-              <w:tabs>
-                <w:tab w:val="clear" w:pos="4252"/>
-                <w:tab w:val="clear" w:pos="8504"/>
-              </w:tabs>
-              <w:jc w:val="both"/>
+            <w:r>
               <w:rPr>
                 <w:rFonts w:cs="Arial"/>
                 <w:lang w:val="fr-FR"/>
               </w:rPr>
-            </w:pPr>
-          </w:p>
-          <w:p>
-            <w:pPr>
-              <w:pStyle w:val="Encabezado"/>
-              <w:tabs>
-                <w:tab w:val="clear" w:pos="4252"/>
-                <w:tab w:val="clear" w:pos="8504"/>
-              </w:tabs>
-              <w:jc w:val="both"/>
+              <w:t>Interaktive Wissen and Media Interprises SA de CV</w:t>
+            </w:r>
+            <w:r>
               <w:rPr>
                 <w:rFonts w:cs="Arial"/>
                 <w:lang w:val="fr-FR"/>
               </w:rPr>
-            </w:pPr>
-          </w:p>
-          <w:p>
-            <w:pPr>
-              <w:pStyle w:val="Encabezado"/>
-              <w:tabs>
-                <w:tab w:val="clear" w:pos="4252"/>
-                <w:tab w:val="clear" w:pos="8504"/>
-              </w:tabs>
-              <w:jc w:val="both"/>
-              <w:rPr>
-                <w:rFonts w:cs="Arial"/>
-                <w:lang w:val="fr-FR"/>
-              </w:rPr>
-            </w:pPr>
-          </w:p>
-          <w:p>
-            <w:pPr>
-              <w:pStyle w:val="Encabezado"/>
-              <w:tabs>
-                <w:tab w:val="clear" w:pos="4252"/>
-                <w:tab w:val="clear" w:pos="8504"/>
-              </w:tabs>
-              <w:jc w:val="both"/>
-              <w:rPr>
-                <w:rFonts w:cs="Arial"/>
-                <w:lang w:val="fr-FR"/>
-              </w:rPr>
-            </w:pPr>
-          </w:p>
-          <w:p>
-            <w:pPr>
-              <w:pStyle w:val="Encabezado"/>
-              <w:tabs>
-                <w:tab w:val="clear" w:pos="4252"/>
-                <w:tab w:val="clear" w:pos="8504"/>
-              </w:tabs>
-              <w:jc w:val="both"/>
-              <w:rPr>
-                <w:rFonts w:cs="Arial"/>
-                <w:lang w:val="fr-FR"/>
-              </w:rPr>
-            </w:pPr>
-          </w:p>
-          <w:p>
-            <w:pPr>
-              <w:pStyle w:val="Encabezado"/>
-              <w:tabs>
-                <w:tab w:val="clear" w:pos="4252"/>
-                <w:tab w:val="clear" w:pos="8504"/>
-              </w:tabs>
-              <w:jc w:val="both"/>
-              <w:rPr>
-                <w:rFonts w:cs="Arial"/>
-                <w:lang w:val="fr-FR"/>
-              </w:rPr>
-            </w:pPr>
+              <w:t xml:space="preserve"> (IWM)</w:t>
+            </w:r>
           </w:p>
         </w:tc>
       </w:tr>
@@ -796,6 +712,7 @@
         <w:jc w:val="both"/>
         <w:rPr>
           <w:rFonts w:cs="Arial"/>
+          <w:lang w:val="en-US"/>
         </w:rPr>
       </w:pPr>
     </w:p>
@@ -809,6 +726,7 @@
         <w:jc w:val="both"/>
         <w:rPr>
           <w:rFonts w:cs="Arial"/>
+          <w:lang w:val="en-US"/>
         </w:rPr>
       </w:pPr>
     </w:p>
@@ -822,6 +740,7 @@
         <w:jc w:val="both"/>
         <w:rPr>
           <w:rFonts w:cs="Arial"/>
+          <w:lang w:val="en-US"/>
         </w:rPr>
       </w:pPr>
     </w:p>
@@ -833,26 +752,41 @@
           <w:tab w:val="clear" w:pos="8504"/>
         </w:tabs>
         <w:jc w:val="both"/>
+        <w:rPr>
+          <w:lang w:val="en-US"/>
+        </w:rPr>
       </w:pPr>
     </w:p>
     <w:p>
       <w:pPr>
         <w:jc w:val="both"/>
+        <w:rPr>
+          <w:lang w:val="en-US"/>
+        </w:rPr>
       </w:pPr>
     </w:p>
     <w:p>
       <w:pPr>
         <w:jc w:val="both"/>
+        <w:rPr>
+          <w:lang w:val="en-US"/>
+        </w:rPr>
       </w:pPr>
     </w:p>
     <w:p>
       <w:pPr>
         <w:jc w:val="both"/>
+        <w:rPr>
+          <w:lang w:val="en-US"/>
+        </w:rPr>
       </w:pPr>
     </w:p>
     <w:p>
       <w:pPr>
         <w:jc w:val="both"/>
+        <w:rPr>
+          <w:lang w:val="en-US"/>
+        </w:rPr>
         <w:sectPr>
           <w:headerReference w:type="default" r:id="rId12"/>
           <w:headerReference w:type="first" r:id="rId13"/>
@@ -874,12 +808,12 @@
         </w:numPr>
         <w:jc w:val="both"/>
       </w:pPr>
-      <w:bookmarkStart w:id="0" w:name="_Toc339267295"/>
+      <w:bookmarkStart w:id="1" w:name="_Toc339267295"/>
       <w:r>
         <w:lastRenderedPageBreak/>
         <w:t>Contenido</w:t>
       </w:r>
-      <w:bookmarkEnd w:id="0"/>
+      <w:bookmarkEnd w:id="1"/>
     </w:p>
     <w:p>
       <w:pPr>
@@ -4572,19 +4506,19 @@
         <w:pStyle w:val="Ttulo1"/>
         <w:jc w:val="both"/>
       </w:pPr>
-      <w:bookmarkStart w:id="1" w:name="_Toc33238232"/>
+      <w:bookmarkStart w:id="2" w:name="_Toc33238232"/>
       <w:r>
         <w:br w:type="page"/>
       </w:r>
-      <w:bookmarkStart w:id="2" w:name="_Toc322442631"/>
-      <w:bookmarkStart w:id="3" w:name="_Toc339267296"/>
-      <w:bookmarkEnd w:id="1"/>
+      <w:bookmarkStart w:id="3" w:name="_Toc322442631"/>
+      <w:bookmarkStart w:id="4" w:name="_Toc339267296"/>
+      <w:bookmarkEnd w:id="2"/>
       <w:r>
         <w:lastRenderedPageBreak/>
         <w:t>Introducció</w:t>
       </w:r>
-      <w:bookmarkEnd w:id="2"/>
       <w:bookmarkEnd w:id="3"/>
+      <w:bookmarkEnd w:id="4"/>
       <w:r>
         <w:t>n</w:t>
       </w:r>
@@ -4593,13 +4527,8 @@
       <w:pPr>
         <w:pStyle w:val="Normalindentado1"/>
       </w:pPr>
-      <w:proofErr w:type="spellStart"/>
       <w:r>
-        <w:t>Viaticos</w:t>
-      </w:r>
-      <w:proofErr w:type="spellEnd"/>
-      <w:r>
-        <w:t xml:space="preserve"> es un sistema que permite llevar el control de los gastos que</w:t>
+        <w:t>Viaticos es un sistema que permite llevar el control de los gastos que</w:t>
       </w:r>
       <w:r>
         <w:t xml:space="preserve"> los Consultores</w:t>
@@ -4619,13 +4548,13 @@
         <w:pStyle w:val="Ttulo2"/>
         <w:jc w:val="both"/>
       </w:pPr>
-      <w:bookmarkStart w:id="4" w:name="_Toc322442632"/>
-      <w:bookmarkStart w:id="5" w:name="_Toc339267297"/>
+      <w:bookmarkStart w:id="5" w:name="_Toc322442632"/>
+      <w:bookmarkStart w:id="6" w:name="_Toc339267297"/>
       <w:r>
         <w:t>Propósito</w:t>
       </w:r>
-      <w:bookmarkEnd w:id="4"/>
       <w:bookmarkEnd w:id="5"/>
+      <w:bookmarkEnd w:id="6"/>
     </w:p>
     <w:p>
       <w:pPr>
@@ -4645,13 +4574,13 @@
         <w:pStyle w:val="Ttulo2"/>
         <w:jc w:val="both"/>
       </w:pPr>
-      <w:bookmarkStart w:id="6" w:name="_Toc322442633"/>
-      <w:bookmarkStart w:id="7" w:name="_Toc339267298"/>
+      <w:bookmarkStart w:id="7" w:name="_Toc322442633"/>
+      <w:bookmarkStart w:id="8" w:name="_Toc339267298"/>
       <w:r>
         <w:t>Alcance</w:t>
       </w:r>
-      <w:bookmarkEnd w:id="6"/>
       <w:bookmarkEnd w:id="7"/>
+      <w:bookmarkEnd w:id="8"/>
     </w:p>
     <w:p>
       <w:pPr>
@@ -4674,20 +4603,20 @@
           <w:iCs w:val="0"/>
         </w:rPr>
       </w:pPr>
-      <w:bookmarkStart w:id="8" w:name="_Toc30323665"/>
-      <w:bookmarkStart w:id="9" w:name="_Toc33238235"/>
-      <w:bookmarkStart w:id="10" w:name="_Toc322442634"/>
-      <w:bookmarkStart w:id="11" w:name="_Toc339267299"/>
+      <w:bookmarkStart w:id="9" w:name="_Toc30323665"/>
+      <w:bookmarkStart w:id="10" w:name="_Toc33238235"/>
+      <w:bookmarkStart w:id="11" w:name="_Toc322442634"/>
+      <w:bookmarkStart w:id="12" w:name="_Toc339267299"/>
       <w:r>
         <w:rPr>
           <w:iCs w:val="0"/>
         </w:rPr>
         <w:t>Personal involucrado</w:t>
       </w:r>
-      <w:bookmarkEnd w:id="8"/>
       <w:bookmarkEnd w:id="9"/>
       <w:bookmarkEnd w:id="10"/>
       <w:bookmarkEnd w:id="11"/>
+      <w:bookmarkEnd w:id="12"/>
     </w:p>
     <w:tbl>
       <w:tblPr>
@@ -4913,13 +4842,8 @@
               <w:ind w:left="0"/>
               <w:jc w:val="both"/>
             </w:pPr>
-            <w:proofErr w:type="spellStart"/>
-            <w:r>
-              <w:t>Jovanny</w:t>
-            </w:r>
-            <w:proofErr w:type="spellEnd"/>
-            <w:r>
-              <w:t xml:space="preserve"> Zepeda</w:t>
+            <w:r>
+              <w:t>Jovanny Zepeda</w:t>
             </w:r>
           </w:p>
         </w:tc>
@@ -5015,13 +4939,13 @@
         <w:pStyle w:val="Ttulo2"/>
         <w:jc w:val="both"/>
       </w:pPr>
-      <w:bookmarkStart w:id="12" w:name="_Toc33238236"/>
-      <w:bookmarkStart w:id="13" w:name="_Toc339267300"/>
+      <w:bookmarkStart w:id="13" w:name="_Toc33238236"/>
+      <w:bookmarkStart w:id="14" w:name="_Toc339267300"/>
       <w:r>
         <w:t>Definiciones, acrónimos y abreviaturas</w:t>
       </w:r>
-      <w:bookmarkEnd w:id="12"/>
       <w:bookmarkEnd w:id="13"/>
+      <w:bookmarkEnd w:id="14"/>
     </w:p>
     <w:tbl>
       <w:tblPr>
@@ -5099,11 +5023,9 @@
               <w:ind w:left="0"/>
               <w:jc w:val="both"/>
             </w:pPr>
-            <w:proofErr w:type="spellStart"/>
             <w:r>
               <w:t>Viaticos_q</w:t>
             </w:r>
-            <w:proofErr w:type="spellEnd"/>
           </w:p>
         </w:tc>
         <w:tc>
@@ -5120,28 +5042,12 @@
                 <w:lang w:val="en-US"/>
               </w:rPr>
             </w:pPr>
-            <w:proofErr w:type="spellStart"/>
             <w:r>
               <w:rPr>
                 <w:lang w:val="en-US"/>
               </w:rPr>
-              <w:t>Nombre</w:t>
-            </w:r>
-            <w:proofErr w:type="spellEnd"/>
-            <w:r>
-              <w:rPr>
-                <w:lang w:val="en-US"/>
-              </w:rPr>
-              <w:t xml:space="preserve"> del </w:t>
-            </w:r>
-            <w:proofErr w:type="spellStart"/>
-            <w:r>
-              <w:rPr>
-                <w:lang w:val="en-US"/>
-              </w:rPr>
-              <w:t>proyecto</w:t>
-            </w:r>
-            <w:proofErr w:type="spellEnd"/>
+              <w:t>Nombre del proyecto</w:t>
+            </w:r>
           </w:p>
         </w:tc>
       </w:tr>
@@ -5182,28 +5088,12 @@
                 <w:lang w:val="en-US"/>
               </w:rPr>
             </w:pPr>
-            <w:proofErr w:type="spellStart"/>
             <w:r>
               <w:rPr>
                 <w:lang w:val="en-US"/>
               </w:rPr>
-              <w:t>Plataforma</w:t>
-            </w:r>
-            <w:proofErr w:type="spellEnd"/>
-            <w:r>
-              <w:rPr>
-                <w:lang w:val="en-US"/>
-              </w:rPr>
-              <w:t xml:space="preserve"> de </w:t>
-            </w:r>
-            <w:proofErr w:type="spellStart"/>
-            <w:r>
-              <w:rPr>
-                <w:lang w:val="en-US"/>
-              </w:rPr>
-              <w:t>desarrollo</w:t>
-            </w:r>
-            <w:proofErr w:type="spellEnd"/>
+              <w:t>Plataforma de desarrollo</w:t>
+            </w:r>
           </w:p>
         </w:tc>
       </w:tr>
@@ -5248,21 +5138,7 @@
               <w:rPr>
                 <w:lang w:val="es-MX"/>
               </w:rPr>
-              <w:t xml:space="preserve">Lenguaje de </w:t>
-            </w:r>
-            <w:proofErr w:type="spellStart"/>
-            <w:r>
-              <w:rPr>
-                <w:lang w:val="es-MX"/>
-              </w:rPr>
-              <w:t>programacion</w:t>
-            </w:r>
-            <w:proofErr w:type="spellEnd"/>
-            <w:r>
-              <w:rPr>
-                <w:lang w:val="es-MX"/>
-              </w:rPr>
-              <w:t xml:space="preserve"> basado en un Framework</w:t>
+              <w:t>Lenguaje de programacion basado en un Framework</w:t>
             </w:r>
           </w:p>
         </w:tc>
@@ -5310,8 +5186,6 @@
               </w:rPr>
               <w:t>Servicio de transferencia de datos por medio del protocolo HTTP y HTTPS</w:t>
             </w:r>
-            <w:bookmarkStart w:id="14" w:name="_GoBack"/>
-            <w:bookmarkEnd w:id="14"/>
           </w:p>
         </w:tc>
       </w:tr>
@@ -5572,11 +5446,9 @@
               <w:ind w:left="0"/>
               <w:jc w:val="both"/>
             </w:pPr>
-            <w:proofErr w:type="spellStart"/>
             <w:r>
               <w:t>Viaticos_q_Levantamiento_de_Requerimientos</w:t>
             </w:r>
-            <w:proofErr w:type="spellEnd"/>
           </w:p>
         </w:tc>
         <w:tc>
@@ -5601,15 +5473,7 @@
               <w:jc w:val="both"/>
             </w:pPr>
             <w:r>
-              <w:t>Proyectos/Activos/</w:t>
-            </w:r>
-            <w:proofErr w:type="spellStart"/>
-            <w:r>
-              <w:t>Viaticos_q</w:t>
-            </w:r>
-            <w:proofErr w:type="spellEnd"/>
-            <w:r>
-              <w:t>/Requerimientos/</w:t>
+              <w:t>Proyectos/Activos/Viaticos_q/Requerimientos/</w:t>
             </w:r>
           </w:p>
         </w:tc>
@@ -5655,15 +5519,7 @@
               <w:jc w:val="both"/>
             </w:pPr>
             <w:r>
-              <w:t xml:space="preserve">Carlos Gonzales, </w:t>
-            </w:r>
-            <w:proofErr w:type="spellStart"/>
-            <w:r>
-              <w:t>Jovanny</w:t>
-            </w:r>
-            <w:proofErr w:type="spellEnd"/>
-            <w:r>
-              <w:t xml:space="preserve"> Zepeda</w:t>
+              <w:t>Carlos Gonzales, Jovanny Zepeda</w:t>
             </w:r>
           </w:p>
         </w:tc>
@@ -5783,21 +5639,7 @@
         <w:rPr>
           <w:i/>
         </w:rPr>
-        <w:t xml:space="preserve">Automatizar el sistema de viáticos utilizado por la empresa </w:t>
-      </w:r>
-      <w:proofErr w:type="spellStart"/>
-      <w:r>
-        <w:rPr>
-          <w:i/>
-        </w:rPr>
-        <w:t>Qualtop</w:t>
-      </w:r>
-      <w:proofErr w:type="spellEnd"/>
-      <w:r>
-        <w:rPr>
-          <w:i/>
-        </w:rPr>
-        <w:t xml:space="preserve"> ayudando a la generación de los reportes solicitados a los Consultores tras realizar una visita de consultoría a las diferentes zonas o puntos de reunión que se le sean asignados por parte de los clientes de la empresa, entre estos gastos se encuentran por ejemplo: Comida, Transporte, Alojamiento, etc.</w:t>
+        <w:t>Automatizar el sistema de viáticos utilizado por la empresa Qualtop ayudando a la generación de los reportes solicitados a los Consultores tras realizar una visita de consultoría a las diferentes zonas o puntos de reunión que se le sean asignados por parte de los clientes de la empresa, entre estos gastos se encuentran por ejemplo: Comida, Transporte, Alojamiento, etc.</w:t>
       </w:r>
     </w:p>
     <w:p>
@@ -6092,15 +5934,7 @@
               <w:jc w:val="both"/>
             </w:pPr>
             <w:r>
-              <w:t xml:space="preserve">Administrar consultores integrados en la empresa </w:t>
-            </w:r>
-            <w:proofErr w:type="spellStart"/>
-            <w:r>
-              <w:t>Qualtop</w:t>
-            </w:r>
-            <w:proofErr w:type="spellEnd"/>
-            <w:r>
-              <w:t>.</w:t>
+              <w:t>Administrar consultores integrados en la empresa Qualtop.</w:t>
             </w:r>
           </w:p>
         </w:tc>
@@ -6816,10 +6650,7 @@
               <w:jc w:val="both"/>
             </w:pPr>
             <w:r>
-              <w:t>3.1.</w:t>
-            </w:r>
-            <w:r>
-              <w:t>2.1</w:t>
+              <w:t>3.1.2.1</w:t>
             </w:r>
           </w:p>
         </w:tc>
@@ -7128,31 +6959,7 @@
               <w:jc w:val="both"/>
             </w:pPr>
             <w:r>
-              <w:t xml:space="preserve">El sistema será desarrollado bajo el </w:t>
-            </w:r>
-            <w:proofErr w:type="spellStart"/>
-            <w:r>
-              <w:t>framework</w:t>
-            </w:r>
-            <w:proofErr w:type="spellEnd"/>
-            <w:r>
-              <w:t xml:space="preserve"> </w:t>
-            </w:r>
-            <w:proofErr w:type="spellStart"/>
-            <w:r>
-              <w:t>rails</w:t>
-            </w:r>
-            <w:proofErr w:type="spellEnd"/>
-            <w:r>
-              <w:t xml:space="preserve">, motivo por el cual se solicita que el servidor a utilizar maneje </w:t>
-            </w:r>
-            <w:proofErr w:type="spellStart"/>
-            <w:r>
-              <w:t>rails</w:t>
-            </w:r>
-            <w:proofErr w:type="spellEnd"/>
-            <w:r>
-              <w:t>.</w:t>
+              <w:t>El sistema será desarrollado bajo el framework rails, motivo por el cual se solicita que el servidor a utilizar maneje rails.</w:t>
             </w:r>
           </w:p>
         </w:tc>
@@ -7259,16 +7066,7 @@
               <w:jc w:val="both"/>
             </w:pPr>
             <w:r>
-              <w:t>3.1.</w:t>
-            </w:r>
-            <w:r>
-              <w:t>3</w:t>
-            </w:r>
-            <w:r>
-              <w:t>.</w:t>
-            </w:r>
-            <w:r>
-              <w:t>1</w:t>
+              <w:t>3.1.3.1</w:t>
             </w:r>
           </w:p>
         </w:tc>
@@ -8110,10 +7908,7 @@
               <w:jc w:val="both"/>
             </w:pPr>
             <w:r>
-              <w:t>3.2.</w:t>
-            </w:r>
-            <w:r>
-              <w:t>2</w:t>
+              <w:t>3.2.2</w:t>
             </w:r>
           </w:p>
         </w:tc>
@@ -8422,31 +8217,7 @@
               <w:jc w:val="both"/>
             </w:pPr>
             <w:r>
-              <w:t xml:space="preserve">La administración de los usuarios que podrán dar uso al sistema serán controlados única y exclusivamente por el usuario administrador que se encargara de dar de alta a los usuarios y a su vez eliminarlos cuando estos sean destituidos del puesto asignado, dichos usuarios tendrán como datos obligatorios un </w:t>
-            </w:r>
-            <w:proofErr w:type="spellStart"/>
-            <w:r>
-              <w:t>user</w:t>
-            </w:r>
-            <w:proofErr w:type="spellEnd"/>
-            <w:r>
-              <w:t xml:space="preserve"> </w:t>
-            </w:r>
-            <w:proofErr w:type="spellStart"/>
-            <w:r>
-              <w:t>name</w:t>
-            </w:r>
-            <w:proofErr w:type="spellEnd"/>
-            <w:r>
-              <w:t xml:space="preserve"> y un </w:t>
-            </w:r>
-            <w:proofErr w:type="spellStart"/>
-            <w:r>
-              <w:t>password</w:t>
-            </w:r>
-            <w:proofErr w:type="spellEnd"/>
-            <w:r>
-              <w:t xml:space="preserve"> de acceso que será almacenado en la base de datos.</w:t>
+              <w:t>La administración de los usuarios que podrán dar uso al sistema serán controlados única y exclusivamente por el usuario administrador que se encargara de dar de alta a los usuarios y a su vez eliminarlos cuando estos sean destituidos del puesto asignado, dichos usuarios tendrán como datos obligatorios un user name y un password de acceso que será almacenado en la base de datos.</w:t>
             </w:r>
           </w:p>
         </w:tc>
@@ -8595,10 +8366,7 @@
               <w:jc w:val="both"/>
             </w:pPr>
             <w:r>
-              <w:t>3.2.</w:t>
-            </w:r>
-            <w:r>
-              <w:t>3.1</w:t>
+              <w:t>3.2.3.1</w:t>
             </w:r>
           </w:p>
         </w:tc>
@@ -9011,10 +8779,7 @@
               <w:jc w:val="both"/>
             </w:pPr>
             <w:r>
-              <w:t>3.2.3.</w:t>
-            </w:r>
-            <w:r>
-              <w:t>2</w:t>
+              <w:t>3.2.3.2</w:t>
             </w:r>
           </w:p>
         </w:tc>
@@ -9427,10 +9192,7 @@
               <w:jc w:val="both"/>
             </w:pPr>
             <w:r>
-              <w:t>3.2.3.</w:t>
-            </w:r>
-            <w:r>
-              <w:t>3</w:t>
+              <w:t>3.2.3.3</w:t>
             </w:r>
           </w:p>
         </w:tc>
@@ -9751,25 +9513,13 @@
               <w:t>podrá generar reportes de gastos que conllevo la consultoría con el cliente</w:t>
             </w:r>
             <w:r>
-              <w:t xml:space="preserve"> dicho reporte deberá contener los siguientes campos: </w:t>
-            </w:r>
-            <w:r>
-              <w:t xml:space="preserve">Si se cuenta o no con un comprobante, numero de comprobante, proyecto al que está asociado, fecha de generación </w:t>
+              <w:t xml:space="preserve"> dicho reporte deberá contener los siguientes campos: Si se cuenta o no con un comprobante, numero de comprobante, proyecto al que está asociado, fecha de generación </w:t>
             </w:r>
             <w:r>
               <w:t>de gasto</w:t>
             </w:r>
             <w:r>
-              <w:t xml:space="preserve">, tipo de gasto, </w:t>
-            </w:r>
-            <w:r>
-              <w:t>importe,</w:t>
-            </w:r>
-            <w:r>
-              <w:t xml:space="preserve"> comentarios en caso de aplicar</w:t>
-            </w:r>
-            <w:r>
-              <w:t xml:space="preserve"> y una imagen en caso de que sea un registro con comprobante</w:t>
+              <w:t>, tipo de gasto, importe, comentarios en caso de aplicar y una imagen en caso de que sea un registro con comprobante</w:t>
             </w:r>
             <w:r>
               <w:t>.</w:t>
@@ -9896,10 +9646,7 @@
               <w:jc w:val="both"/>
             </w:pPr>
             <w:r>
-              <w:t>3.2.</w:t>
-            </w:r>
-            <w:r>
-              <w:t>4</w:t>
+              <w:t>3.2.4</w:t>
             </w:r>
           </w:p>
         </w:tc>
@@ -10699,15 +10446,7 @@
               <w:jc w:val="both"/>
             </w:pPr>
             <w:r>
-              <w:t xml:space="preserve">Para la protección de los datos de usuarios se manejara encriptación de </w:t>
-            </w:r>
-            <w:proofErr w:type="spellStart"/>
-            <w:r>
-              <w:t>passwords</w:t>
-            </w:r>
-            <w:proofErr w:type="spellEnd"/>
-            <w:r>
-              <w:t xml:space="preserve"> para evitar la violación del sistema.</w:t>
+              <w:t>Para la protección de los datos de usuarios se manejara encriptación de passwords para evitar la violación del sistema.</w:t>
             </w:r>
           </w:p>
         </w:tc>
@@ -11153,18 +10892,7 @@
               <w:jc w:val="both"/>
             </w:pPr>
             <w:r>
-              <w:t xml:space="preserve">Al ser un sistema en línea se deberá de mantener en servicio las 24 </w:t>
-            </w:r>
-            <w:proofErr w:type="spellStart"/>
-            <w:r>
-              <w:t>hrs</w:t>
-            </w:r>
-            <w:proofErr w:type="spellEnd"/>
-            <w:r>
-              <w:t xml:space="preserve"> del día</w:t>
-            </w:r>
-            <w:r>
-              <w:t>.</w:t>
+              <w:t>Al ser un sistema en línea se deberá de mantener en servicio las 24 hrs del día.</w:t>
             </w:r>
           </w:p>
         </w:tc>
@@ -11284,10 +11012,7 @@
               <w:jc w:val="both"/>
             </w:pPr>
             <w:r>
-              <w:t>3.3.</w:t>
-            </w:r>
-            <w:r>
-              <w:t>3</w:t>
+              <w:t>3.3.3</w:t>
             </w:r>
           </w:p>
         </w:tc>
@@ -12252,7 +11977,7 @@
               <w:noProof/>
               <w:color w:val="241A61"/>
             </w:rPr>
-            <w:t>9</w:t>
+            <w:t>3</w:t>
           </w:r>
           <w:r>
             <w:rPr>
@@ -16855,7 +16580,6 @@
     <w:uiPriority w:val="59"/>
     <w:rsid w:val="00126F76"/>
     <w:tblPr>
-      <w:tblInd w:w="0" w:type="dxa"/>
       <w:tblBorders>
         <w:top w:val="single" w:sz="4" w:space="0" w:color="auto"/>
         <w:left w:val="single" w:sz="4" w:space="0" w:color="auto"/>
@@ -16864,12 +16588,6 @@
         <w:insideH w:val="single" w:sz="4" w:space="0" w:color="auto"/>
         <w:insideV w:val="single" w:sz="4" w:space="0" w:color="auto"/>
       </w:tblBorders>
-      <w:tblCellMar>
-        <w:top w:w="0" w:type="dxa"/>
-        <w:left w:w="108" w:type="dxa"/>
-        <w:bottom w:w="0" w:type="dxa"/>
-        <w:right w:w="108" w:type="dxa"/>
-      </w:tblCellMar>
     </w:tblPr>
   </w:style>
   <w:style w:type="paragraph" w:customStyle="1" w:styleId="guiazul">
@@ -17078,7 +16796,6 @@
     <w:tblPr>
       <w:tblStyleRowBandSize w:val="1"/>
       <w:tblStyleColBandSize w:val="1"/>
-      <w:tblInd w:w="0" w:type="dxa"/>
       <w:tblBorders>
         <w:top w:val="single" w:sz="4" w:space="0" w:color="1F497D" w:themeColor="text2"/>
         <w:left w:val="single" w:sz="4" w:space="0" w:color="1F497D" w:themeColor="text2"/>
@@ -17087,12 +16804,6 @@
         <w:insideH w:val="single" w:sz="4" w:space="0" w:color="1F497D" w:themeColor="text2"/>
         <w:insideV w:val="single" w:sz="4" w:space="0" w:color="1F497D" w:themeColor="text2"/>
       </w:tblBorders>
-      <w:tblCellMar>
-        <w:top w:w="0" w:type="dxa"/>
-        <w:left w:w="108" w:type="dxa"/>
-        <w:bottom w:w="0" w:type="dxa"/>
-        <w:right w:w="108" w:type="dxa"/>
-      </w:tblCellMar>
     </w:tblPr>
     <w:tcPr>
       <w:shd w:val="clear" w:color="auto" w:fill="FFFFFF" w:themeFill="background1"/>
@@ -17469,7 +17180,7 @@
 </file>
 
 <file path=customXml/itemProps1.xml><?xml version="1.0" encoding="utf-8"?>
-<ds:datastoreItem xmlns:ds="http://schemas.openxmlformats.org/officeDocument/2006/customXml" ds:itemID="{4351FDE0-C587-4DA8-B0EF-3C4947834FBC}">
+<ds:datastoreItem xmlns:ds="http://schemas.openxmlformats.org/officeDocument/2006/customXml" ds:itemID="{269FCEFE-7DB5-495C-940D-A25CA2AF4DB9}">
   <ds:schemaRefs>
     <ds:schemaRef ds:uri="http://schemas.openxmlformats.org/officeDocument/2006/bibliography"/>
   </ds:schemaRefs>

</xml_diff>

<commit_message>
Actualizacion del manual de requerimientos
</commit_message>
<xml_diff>
--- a/Proyectos/Activos/Viaticos_q/1. Requerimientos/Viaticos_q_Manualde Requerimientos.docx
+++ b/Proyectos/Activos/Viaticos_q/1. Requerimientos/Viaticos_q_Manualde Requerimientos.docx
@@ -514,8 +514,6 @@
       <w:r>
         <w:t>.07.2015</w:t>
       </w:r>
-      <w:bookmarkStart w:id="0" w:name="_GoBack"/>
-      <w:bookmarkEnd w:id="0"/>
     </w:p>
     <w:p>
       <w:pPr>
@@ -689,14 +687,7 @@
                 <w:rFonts w:cs="Arial"/>
                 <w:lang w:val="fr-FR"/>
               </w:rPr>
-              <w:t>Interaktive Wissen and Media Interprises SA de CV</w:t>
-            </w:r>
-            <w:r>
-              <w:rPr>
-                <w:rFonts w:cs="Arial"/>
-                <w:lang w:val="fr-FR"/>
-              </w:rPr>
-              <w:t xml:space="preserve"> (IWM)</w:t>
+              <w:t>Interaktive Wissen and Media Interprises SA de CV (IWM)</w:t>
             </w:r>
           </w:p>
         </w:tc>
@@ -808,12 +799,12 @@
         </w:numPr>
         <w:jc w:val="both"/>
       </w:pPr>
-      <w:bookmarkStart w:id="1" w:name="_Toc339267295"/>
+      <w:bookmarkStart w:id="0" w:name="_Toc339267295"/>
       <w:r>
         <w:lastRenderedPageBreak/>
         <w:t>Contenido</w:t>
       </w:r>
-      <w:bookmarkEnd w:id="1"/>
+      <w:bookmarkEnd w:id="0"/>
     </w:p>
     <w:p>
       <w:pPr>
@@ -4506,19 +4497,19 @@
         <w:pStyle w:val="Ttulo1"/>
         <w:jc w:val="both"/>
       </w:pPr>
-      <w:bookmarkStart w:id="2" w:name="_Toc33238232"/>
+      <w:bookmarkStart w:id="1" w:name="_Toc33238232"/>
       <w:r>
         <w:br w:type="page"/>
       </w:r>
-      <w:bookmarkStart w:id="3" w:name="_Toc322442631"/>
-      <w:bookmarkStart w:id="4" w:name="_Toc339267296"/>
-      <w:bookmarkEnd w:id="2"/>
+      <w:bookmarkStart w:id="2" w:name="_Toc322442631"/>
+      <w:bookmarkStart w:id="3" w:name="_Toc339267296"/>
+      <w:bookmarkEnd w:id="1"/>
       <w:r>
         <w:lastRenderedPageBreak/>
         <w:t>Introducció</w:t>
       </w:r>
+      <w:bookmarkEnd w:id="2"/>
       <w:bookmarkEnd w:id="3"/>
-      <w:bookmarkEnd w:id="4"/>
       <w:r>
         <w:t>n</w:t>
       </w:r>
@@ -4548,13 +4539,13 @@
         <w:pStyle w:val="Ttulo2"/>
         <w:jc w:val="both"/>
       </w:pPr>
-      <w:bookmarkStart w:id="5" w:name="_Toc322442632"/>
-      <w:bookmarkStart w:id="6" w:name="_Toc339267297"/>
+      <w:bookmarkStart w:id="4" w:name="_Toc322442632"/>
+      <w:bookmarkStart w:id="5" w:name="_Toc339267297"/>
       <w:r>
         <w:t>Propósito</w:t>
       </w:r>
+      <w:bookmarkEnd w:id="4"/>
       <w:bookmarkEnd w:id="5"/>
-      <w:bookmarkEnd w:id="6"/>
     </w:p>
     <w:p>
       <w:pPr>
@@ -4574,13 +4565,13 @@
         <w:pStyle w:val="Ttulo2"/>
         <w:jc w:val="both"/>
       </w:pPr>
-      <w:bookmarkStart w:id="7" w:name="_Toc322442633"/>
-      <w:bookmarkStart w:id="8" w:name="_Toc339267298"/>
+      <w:bookmarkStart w:id="6" w:name="_Toc322442633"/>
+      <w:bookmarkStart w:id="7" w:name="_Toc339267298"/>
       <w:r>
         <w:t>Alcance</w:t>
       </w:r>
+      <w:bookmarkEnd w:id="6"/>
       <w:bookmarkEnd w:id="7"/>
-      <w:bookmarkEnd w:id="8"/>
     </w:p>
     <w:p>
       <w:pPr>
@@ -4603,20 +4594,20 @@
           <w:iCs w:val="0"/>
         </w:rPr>
       </w:pPr>
-      <w:bookmarkStart w:id="9" w:name="_Toc30323665"/>
-      <w:bookmarkStart w:id="10" w:name="_Toc33238235"/>
-      <w:bookmarkStart w:id="11" w:name="_Toc322442634"/>
-      <w:bookmarkStart w:id="12" w:name="_Toc339267299"/>
+      <w:bookmarkStart w:id="8" w:name="_Toc30323665"/>
+      <w:bookmarkStart w:id="9" w:name="_Toc33238235"/>
+      <w:bookmarkStart w:id="10" w:name="_Toc322442634"/>
+      <w:bookmarkStart w:id="11" w:name="_Toc339267299"/>
       <w:r>
         <w:rPr>
           <w:iCs w:val="0"/>
         </w:rPr>
         <w:t>Personal involucrado</w:t>
       </w:r>
+      <w:bookmarkEnd w:id="8"/>
       <w:bookmarkEnd w:id="9"/>
       <w:bookmarkEnd w:id="10"/>
       <w:bookmarkEnd w:id="11"/>
-      <w:bookmarkEnd w:id="12"/>
     </w:p>
     <w:tbl>
       <w:tblPr>
@@ -4939,13 +4930,13 @@
         <w:pStyle w:val="Ttulo2"/>
         <w:jc w:val="both"/>
       </w:pPr>
-      <w:bookmarkStart w:id="13" w:name="_Toc33238236"/>
-      <w:bookmarkStart w:id="14" w:name="_Toc339267300"/>
+      <w:bookmarkStart w:id="12" w:name="_Toc33238236"/>
+      <w:bookmarkStart w:id="13" w:name="_Toc339267300"/>
       <w:r>
         <w:t>Definiciones, acrónimos y abreviaturas</w:t>
       </w:r>
+      <w:bookmarkEnd w:id="12"/>
       <w:bookmarkEnd w:id="13"/>
-      <w:bookmarkEnd w:id="14"/>
     </w:p>
     <w:tbl>
       <w:tblPr>
@@ -5204,13 +5195,13 @@
         <w:pStyle w:val="Ttulo2"/>
         <w:jc w:val="both"/>
       </w:pPr>
-      <w:bookmarkStart w:id="15" w:name="_Toc33238237"/>
-      <w:bookmarkStart w:id="16" w:name="_Toc339267301"/>
+      <w:bookmarkStart w:id="14" w:name="_Toc33238237"/>
+      <w:bookmarkStart w:id="15" w:name="_Toc339267301"/>
       <w:r>
         <w:t>Referencias</w:t>
       </w:r>
+      <w:bookmarkEnd w:id="14"/>
       <w:bookmarkEnd w:id="15"/>
-      <w:bookmarkEnd w:id="16"/>
     </w:p>
     <w:tbl>
       <w:tblPr>
@@ -5542,13 +5533,13 @@
         <w:pStyle w:val="Ttulo1"/>
         <w:jc w:val="both"/>
       </w:pPr>
-      <w:bookmarkStart w:id="17" w:name="_Toc33238239"/>
-      <w:bookmarkStart w:id="18" w:name="_Toc339267302"/>
+      <w:bookmarkStart w:id="16" w:name="_Toc33238239"/>
+      <w:bookmarkStart w:id="17" w:name="_Toc339267302"/>
       <w:r>
         <w:t>Descripción general</w:t>
       </w:r>
+      <w:bookmarkEnd w:id="16"/>
       <w:bookmarkEnd w:id="17"/>
-      <w:bookmarkEnd w:id="18"/>
     </w:p>
     <w:p>
       <w:pPr>
@@ -5586,13 +5577,13 @@
         <w:pStyle w:val="Ttulo2"/>
         <w:jc w:val="both"/>
       </w:pPr>
-      <w:bookmarkStart w:id="19" w:name="_Toc33238240"/>
-      <w:bookmarkStart w:id="20" w:name="_Toc339267303"/>
+      <w:bookmarkStart w:id="18" w:name="_Toc33238240"/>
+      <w:bookmarkStart w:id="19" w:name="_Toc339267303"/>
       <w:r>
         <w:t>Perspectiva del producto</w:t>
       </w:r>
+      <w:bookmarkEnd w:id="18"/>
       <w:bookmarkEnd w:id="19"/>
-      <w:bookmarkEnd w:id="20"/>
     </w:p>
     <w:p>
       <w:pPr>
@@ -5620,15 +5611,15 @@
         <w:pStyle w:val="Ttulo2"/>
         <w:jc w:val="both"/>
       </w:pPr>
-      <w:bookmarkStart w:id="21" w:name="_Toc532878319"/>
-      <w:bookmarkStart w:id="22" w:name="_Toc33238241"/>
-      <w:bookmarkStart w:id="23" w:name="_Toc339267304"/>
+      <w:bookmarkStart w:id="20" w:name="_Toc532878319"/>
+      <w:bookmarkStart w:id="21" w:name="_Toc33238241"/>
+      <w:bookmarkStart w:id="22" w:name="_Toc339267304"/>
       <w:r>
         <w:t>Funcionalidad del producto</w:t>
       </w:r>
+      <w:bookmarkEnd w:id="20"/>
       <w:bookmarkEnd w:id="21"/>
       <w:bookmarkEnd w:id="22"/>
-      <w:bookmarkEnd w:id="23"/>
     </w:p>
     <w:p>
       <w:pPr>
@@ -5653,15 +5644,15 @@
         <w:pStyle w:val="Ttulo2"/>
         <w:jc w:val="both"/>
       </w:pPr>
-      <w:bookmarkStart w:id="24" w:name="_Toc532878320"/>
-      <w:bookmarkStart w:id="25" w:name="_Toc33238242"/>
-      <w:bookmarkStart w:id="26" w:name="_Toc339267305"/>
+      <w:bookmarkStart w:id="23" w:name="_Toc532878320"/>
+      <w:bookmarkStart w:id="24" w:name="_Toc33238242"/>
+      <w:bookmarkStart w:id="25" w:name="_Toc339267305"/>
       <w:r>
         <w:t>Características de los usuarios</w:t>
       </w:r>
+      <w:bookmarkEnd w:id="23"/>
       <w:bookmarkEnd w:id="24"/>
       <w:bookmarkEnd w:id="25"/>
-      <w:bookmarkEnd w:id="26"/>
     </w:p>
     <w:p>
       <w:pPr>
@@ -6015,15 +6006,15 @@
         <w:pStyle w:val="Ttulo2"/>
         <w:jc w:val="both"/>
       </w:pPr>
-      <w:bookmarkStart w:id="27" w:name="_Toc532878321"/>
-      <w:bookmarkStart w:id="28" w:name="_Toc33238243"/>
-      <w:bookmarkStart w:id="29" w:name="_Toc339267306"/>
+      <w:bookmarkStart w:id="26" w:name="_Toc532878321"/>
+      <w:bookmarkStart w:id="27" w:name="_Toc33238243"/>
+      <w:bookmarkStart w:id="28" w:name="_Toc339267306"/>
       <w:r>
         <w:t>Restricciones</w:t>
       </w:r>
+      <w:bookmarkEnd w:id="26"/>
       <w:bookmarkEnd w:id="27"/>
       <w:bookmarkEnd w:id="28"/>
-      <w:bookmarkEnd w:id="29"/>
     </w:p>
     <w:p>
       <w:pPr>
@@ -6081,33 +6072,33 @@
         <w:pStyle w:val="Normalindentado2"/>
         <w:jc w:val="both"/>
       </w:pPr>
-      <w:bookmarkStart w:id="30" w:name="_Toc322442645"/>
-      <w:bookmarkEnd w:id="30"/>
+      <w:bookmarkStart w:id="29" w:name="_Toc322442645"/>
+      <w:bookmarkEnd w:id="29"/>
     </w:p>
     <w:p>
       <w:pPr>
         <w:pStyle w:val="Ttulo1"/>
         <w:jc w:val="both"/>
       </w:pPr>
-      <w:bookmarkStart w:id="31" w:name="_Toc532878324"/>
-      <w:bookmarkStart w:id="32" w:name="_Toc33238246"/>
-      <w:bookmarkStart w:id="33" w:name="_Toc339267307"/>
+      <w:bookmarkStart w:id="30" w:name="_Toc532878324"/>
+      <w:bookmarkStart w:id="31" w:name="_Toc33238246"/>
+      <w:bookmarkStart w:id="32" w:name="_Toc339267307"/>
       <w:r>
         <w:t>Requerimientos</w:t>
       </w:r>
       <w:r>
         <w:t xml:space="preserve"> específicos</w:t>
       </w:r>
+      <w:bookmarkEnd w:id="30"/>
       <w:bookmarkEnd w:id="31"/>
       <w:bookmarkEnd w:id="32"/>
-      <w:bookmarkEnd w:id="33"/>
     </w:p>
     <w:p>
       <w:pPr>
         <w:pStyle w:val="Ttulo2"/>
         <w:jc w:val="both"/>
       </w:pPr>
-      <w:bookmarkStart w:id="34" w:name="_Toc339267308"/>
+      <w:bookmarkStart w:id="33" w:name="_Toc339267308"/>
       <w:r>
         <w:t>Requerimientos</w:t>
       </w:r>
@@ -6117,7 +6108,7 @@
       <w:r>
         <w:t>s interfaces</w:t>
       </w:r>
-      <w:bookmarkEnd w:id="34"/>
+      <w:bookmarkEnd w:id="33"/>
     </w:p>
     <w:p>
       <w:pPr>
@@ -6128,13 +6119,13 @@
         </w:numPr>
         <w:jc w:val="both"/>
       </w:pPr>
-      <w:bookmarkStart w:id="35" w:name="_Toc322442650"/>
-      <w:bookmarkStart w:id="36" w:name="_Toc339267311"/>
+      <w:bookmarkStart w:id="34" w:name="_Toc322442650"/>
+      <w:bookmarkStart w:id="35" w:name="_Toc339267311"/>
       <w:r>
         <w:t>Interfaces de hardware</w:t>
       </w:r>
+      <w:bookmarkEnd w:id="34"/>
       <w:bookmarkEnd w:id="35"/>
-      <w:bookmarkEnd w:id="36"/>
     </w:p>
     <w:tbl>
       <w:tblPr>
@@ -6562,8 +6553,8 @@
           <w:lang w:val="fr-FR"/>
         </w:rPr>
       </w:pPr>
-      <w:bookmarkStart w:id="37" w:name="_Toc322442651"/>
-      <w:bookmarkStart w:id="38" w:name="_Toc339267312"/>
+      <w:bookmarkStart w:id="36" w:name="_Toc322442651"/>
+      <w:bookmarkStart w:id="37" w:name="_Toc339267312"/>
       <w:r>
         <w:rPr>
           <w:lang w:val="fr-FR"/>
@@ -6571,8 +6562,8 @@
         <w:lastRenderedPageBreak/>
         <w:t>Interfaces de software</w:t>
       </w:r>
+      <w:bookmarkEnd w:id="36"/>
       <w:bookmarkEnd w:id="37"/>
-      <w:bookmarkEnd w:id="38"/>
     </w:p>
     <w:tbl>
       <w:tblPr>
@@ -6982,13 +6973,13 @@
         <w:pStyle w:val="Ttulo3"/>
         <w:jc w:val="both"/>
       </w:pPr>
-      <w:bookmarkStart w:id="39" w:name="_Toc322442652"/>
-      <w:bookmarkStart w:id="40" w:name="_Toc339267313"/>
+      <w:bookmarkStart w:id="38" w:name="_Toc322442652"/>
+      <w:bookmarkStart w:id="39" w:name="_Toc339267313"/>
       <w:r>
         <w:t>Interfaces de comunicación</w:t>
       </w:r>
+      <w:bookmarkEnd w:id="38"/>
       <w:bookmarkEnd w:id="39"/>
-      <w:bookmarkEnd w:id="40"/>
     </w:p>
     <w:tbl>
       <w:tblPr>
@@ -7392,29 +7383,29 @@
         <w:pStyle w:val="Ttulo2"/>
         <w:jc w:val="both"/>
       </w:pPr>
-      <w:bookmarkStart w:id="41" w:name="_Toc33238252"/>
-      <w:bookmarkStart w:id="42" w:name="_Toc339267314"/>
+      <w:bookmarkStart w:id="40" w:name="_Toc33238252"/>
+      <w:bookmarkStart w:id="41" w:name="_Toc339267314"/>
       <w:r>
         <w:t>Requerimientos</w:t>
       </w:r>
       <w:r>
         <w:t xml:space="preserve"> funcionales</w:t>
       </w:r>
+      <w:bookmarkEnd w:id="40"/>
       <w:bookmarkEnd w:id="41"/>
-      <w:bookmarkEnd w:id="42"/>
     </w:p>
     <w:p>
       <w:pPr>
         <w:pStyle w:val="Ttulo3"/>
         <w:jc w:val="both"/>
       </w:pPr>
-      <w:bookmarkStart w:id="43" w:name="_Toc322442654"/>
-      <w:bookmarkStart w:id="44" w:name="_Toc339267315"/>
+      <w:bookmarkStart w:id="42" w:name="_Toc322442654"/>
+      <w:bookmarkStart w:id="43" w:name="_Toc339267315"/>
       <w:r>
         <w:t xml:space="preserve">Requerimiento Funcional </w:t>
       </w:r>
+      <w:bookmarkEnd w:id="42"/>
       <w:bookmarkEnd w:id="43"/>
-      <w:bookmarkEnd w:id="44"/>
       <w:r>
         <w:t>Tipo de sistema</w:t>
       </w:r>
@@ -7821,13 +7812,13 @@
       <w:pPr>
         <w:pStyle w:val="Ttulo3"/>
       </w:pPr>
-      <w:bookmarkStart w:id="45" w:name="_Toc322442656"/>
-      <w:bookmarkStart w:id="46" w:name="_Toc339267317"/>
+      <w:bookmarkStart w:id="44" w:name="_Toc322442656"/>
+      <w:bookmarkStart w:id="45" w:name="_Toc339267317"/>
       <w:r>
         <w:t xml:space="preserve">Requerimiento Funcional </w:t>
       </w:r>
+      <w:bookmarkEnd w:id="44"/>
       <w:bookmarkEnd w:id="45"/>
-      <w:bookmarkEnd w:id="46"/>
       <w:r>
         <w:t>usuarios</w:t>
       </w:r>
@@ -8273,14 +8264,14 @@
       <w:pPr>
         <w:pStyle w:val="Ttulo3"/>
       </w:pPr>
-      <w:bookmarkStart w:id="47" w:name="_Toc322442658"/>
-      <w:bookmarkStart w:id="48" w:name="_Toc339267319"/>
+      <w:bookmarkStart w:id="46" w:name="_Toc322442658"/>
+      <w:bookmarkStart w:id="47" w:name="_Toc339267319"/>
       <w:r>
         <w:lastRenderedPageBreak/>
         <w:t xml:space="preserve">Requerimiento Funcional </w:t>
       </w:r>
+      <w:bookmarkEnd w:id="46"/>
       <w:bookmarkEnd w:id="47"/>
-      <w:bookmarkEnd w:id="48"/>
       <w:r>
         <w:t>Administración de contenido</w:t>
       </w:r>
@@ -9538,38 +9529,6 @@
         <w:pStyle w:val="Normalindentado3"/>
       </w:pPr>
     </w:p>
-    <w:p>
-      <w:pPr>
-        <w:pStyle w:val="Normalindentado3"/>
-      </w:pPr>
-    </w:p>
-    <w:p>
-      <w:pPr>
-        <w:pStyle w:val="Normalindentado3"/>
-        <w:ind w:left="0"/>
-        <w:jc w:val="both"/>
-      </w:pPr>
-    </w:p>
-    <w:p>
-      <w:pPr>
-        <w:pStyle w:val="Ttulo3"/>
-      </w:pPr>
-      <w:bookmarkStart w:id="49" w:name="_Toc322442660"/>
-      <w:bookmarkStart w:id="50" w:name="_Toc339267321"/>
-      <w:r>
-        <w:t xml:space="preserve">Requerimiento Funcional </w:t>
-      </w:r>
-      <w:bookmarkEnd w:id="49"/>
-      <w:bookmarkEnd w:id="50"/>
-      <w:r>
-        <w:t>Generación de reportes</w:t>
-      </w:r>
-    </w:p>
-    <w:p>
-      <w:pPr>
-        <w:pStyle w:val="Normalindentado3"/>
-      </w:pPr>
-    </w:p>
     <w:tbl>
       <w:tblPr>
         <w:tblW w:w="0" w:type="auto"/>
@@ -9646,7 +9605,10 @@
               <w:jc w:val="both"/>
             </w:pPr>
             <w:r>
-              <w:t>3.2.4</w:t>
+              <w:t>3.2.3.</w:t>
+            </w:r>
+            <w:r>
+              <w:t>4</w:t>
             </w:r>
           </w:p>
         </w:tc>
@@ -9706,7 +9668,7 @@
               <w:jc w:val="both"/>
             </w:pPr>
             <w:r>
-              <w:t>Generación de reportes</w:t>
+              <w:t>Actualización de Gastos y Viáticos</w:t>
             </w:r>
           </w:p>
         </w:tc>
@@ -9955,33 +9917,17 @@
               <w:jc w:val="both"/>
             </w:pPr>
             <w:r>
-              <w:t xml:space="preserve">Cada usuario podrá obtener un reporte en Excel </w:t>
-            </w:r>
-            <w:r>
-              <w:t xml:space="preserve">que mostrara en forma de resumen los gastos generados en la consultaría, dicho archivo contendrá el total solicitado de viáticos y en cuanto a los gastos se tendrá los datos especificados en el requerimiento de </w:t>
-            </w:r>
-            <w:r>
-              <w:t xml:space="preserve">Administración de </w:t>
-            </w:r>
-            <w:r>
-              <w:t>gastos. Este archivo se generara a partir de las fechas establecidas por el usuario (fecha inicio, fecha fin).</w:t>
+              <w:t>Tras generar reportes de Viáticos o Gastos el usuario será capaz de actualizar los mismos para definir si el gasto o viatico ha sido reportado, al ser reportado este desaparece del índex</w:t>
+            </w:r>
+            <w:bookmarkStart w:id="48" w:name="_GoBack"/>
+            <w:bookmarkEnd w:id="48"/>
+            <w:r>
+              <w:t xml:space="preserve"> del proyecto</w:t>
             </w:r>
           </w:p>
         </w:tc>
       </w:tr>
     </w:tbl>
-    <w:p>
-      <w:pPr>
-        <w:pStyle w:val="Normalindentado3"/>
-        <w:jc w:val="both"/>
-      </w:pPr>
-    </w:p>
-    <w:p>
-      <w:pPr>
-        <w:pStyle w:val="Normalindentado3"/>
-        <w:jc w:val="both"/>
-      </w:pPr>
-    </w:p>
     <w:p>
       <w:pPr>
         <w:pStyle w:val="Normalindentado3"/>
@@ -9996,50 +9942,22 @@
     </w:p>
     <w:p>
       <w:pPr>
-        <w:pStyle w:val="Ttulo2"/>
-        <w:jc w:val="both"/>
-      </w:pPr>
-      <w:bookmarkStart w:id="51" w:name="_Toc33238257"/>
-      <w:bookmarkStart w:id="52" w:name="_Toc322442662"/>
-      <w:bookmarkStart w:id="53" w:name="_Toc339267323"/>
+        <w:pStyle w:val="Ttulo3"/>
+      </w:pPr>
+      <w:bookmarkStart w:id="49" w:name="_Toc322442660"/>
+      <w:bookmarkStart w:id="50" w:name="_Toc339267321"/>
       <w:r>
-        <w:t>Requerimientos no funcionales</w:t>
+        <w:t xml:space="preserve">Requerimiento Funcional </w:t>
       </w:r>
-      <w:bookmarkEnd w:id="51"/>
-      <w:bookmarkEnd w:id="52"/>
-      <w:bookmarkEnd w:id="53"/>
+      <w:bookmarkEnd w:id="49"/>
+      <w:bookmarkEnd w:id="50"/>
+      <w:r>
+        <w:t>Generación de reportes</w:t>
+      </w:r>
     </w:p>
     <w:p>
       <w:pPr>
         <w:pStyle w:val="Normalindentado3"/>
-        <w:jc w:val="both"/>
-      </w:pPr>
-    </w:p>
-    <w:p>
-      <w:pPr>
-        <w:pStyle w:val="Ttulo3"/>
-        <w:jc w:val="both"/>
-      </w:pPr>
-      <w:bookmarkStart w:id="54" w:name="_Toc33238259"/>
-      <w:bookmarkStart w:id="55" w:name="_Toc322442664"/>
-      <w:bookmarkStart w:id="56" w:name="_Toc339267325"/>
-      <w:r>
-        <w:t>Seguridad</w:t>
-      </w:r>
-      <w:bookmarkEnd w:id="54"/>
-      <w:bookmarkEnd w:id="55"/>
-      <w:bookmarkEnd w:id="56"/>
-    </w:p>
-    <w:p>
-      <w:pPr>
-        <w:pStyle w:val="Normalindentado3"/>
-        <w:jc w:val="both"/>
-      </w:pPr>
-    </w:p>
-    <w:p>
-      <w:pPr>
-        <w:pStyle w:val="Normalindentado3"/>
-        <w:jc w:val="both"/>
       </w:pPr>
     </w:p>
     <w:tbl>
@@ -10093,15 +10011,7 @@
                 <w:iCs/>
                 <w:color w:val="auto"/>
               </w:rPr>
-              <w:t xml:space="preserve">Número de </w:t>
-            </w:r>
-            <w:r>
-              <w:rPr>
-                <w:i w:val="0"/>
-                <w:iCs/>
-                <w:color w:val="auto"/>
-              </w:rPr>
-              <w:t>Requerimiento</w:t>
+              <w:t>Número de Requerimiento</w:t>
             </w:r>
           </w:p>
         </w:tc>
@@ -10126,7 +10036,7 @@
               <w:jc w:val="both"/>
             </w:pPr>
             <w:r>
-              <w:t>3.3.1</w:t>
+              <w:t>3.2.4</w:t>
             </w:r>
           </w:p>
         </w:tc>
@@ -10161,15 +10071,7 @@
                 <w:iCs/>
                 <w:color w:val="auto"/>
               </w:rPr>
-              <w:t xml:space="preserve">Nombre de </w:t>
-            </w:r>
-            <w:r>
-              <w:rPr>
-                <w:i w:val="0"/>
-                <w:iCs/>
-                <w:color w:val="auto"/>
-              </w:rPr>
-              <w:t>Requerimiento</w:t>
+              <w:t>Nombre de Requerimiento</w:t>
             </w:r>
           </w:p>
         </w:tc>
@@ -10194,7 +10096,7 @@
               <w:jc w:val="both"/>
             </w:pPr>
             <w:r>
-              <w:t>Seguridad de sistema</w:t>
+              <w:t>Generación de reportes</w:t>
             </w:r>
           </w:p>
         </w:tc>
@@ -10274,10 +10176,7 @@
               <w:fldChar w:fldCharType="end"/>
             </w:r>
             <w:r>
-              <w:t xml:space="preserve"> </w:t>
-            </w:r>
-            <w:r>
-              <w:t>Requerimiento</w:t>
+              <w:t xml:space="preserve"> Requerimiento</w:t>
             </w:r>
           </w:p>
         </w:tc>
@@ -10446,7 +10345,20 @@
               <w:jc w:val="both"/>
             </w:pPr>
             <w:r>
-              <w:t>Para la protección de los datos de usuarios se manejara encriptación de passwords para evitar la violación del sistema.</w:t>
+              <w:t xml:space="preserve">Cada usuario podrá obtener un reporte en Excel </w:t>
+            </w:r>
+            <w:r>
+              <w:t xml:space="preserve">que mostrara </w:t>
+            </w:r>
+            <w:r>
+              <w:lastRenderedPageBreak/>
+              <w:t xml:space="preserve">en forma de resumen los gastos generados en la consultaría, dicho archivo contendrá el total solicitado de viáticos y en cuanto a los gastos se tendrá los datos especificados en el requerimiento de </w:t>
+            </w:r>
+            <w:r>
+              <w:t xml:space="preserve">Administración de </w:t>
+            </w:r>
+            <w:r>
+              <w:t>gastos. Este archivo se generara a partir de las fechas establecidas por el usuario (fecha inicio, fecha fin).</w:t>
             </w:r>
           </w:p>
         </w:tc>
@@ -10466,26 +10378,62 @@
     </w:p>
     <w:p>
       <w:pPr>
+        <w:pStyle w:val="Normalindentado3"/>
+      </w:pPr>
+    </w:p>
+    <w:p>
+      <w:pPr>
+        <w:pStyle w:val="Normalindentado3"/>
+        <w:ind w:left="0"/>
+        <w:jc w:val="both"/>
+      </w:pPr>
+    </w:p>
+    <w:p>
+      <w:pPr>
+        <w:pStyle w:val="Ttulo2"/>
+        <w:jc w:val="both"/>
+      </w:pPr>
+      <w:bookmarkStart w:id="51" w:name="_Toc33238257"/>
+      <w:bookmarkStart w:id="52" w:name="_Toc322442662"/>
+      <w:bookmarkStart w:id="53" w:name="_Toc339267323"/>
+      <w:r>
+        <w:t>Requerimientos no funcionales</w:t>
+      </w:r>
+      <w:bookmarkEnd w:id="51"/>
+      <w:bookmarkEnd w:id="52"/>
+      <w:bookmarkEnd w:id="53"/>
+    </w:p>
+    <w:p>
+      <w:pPr>
+        <w:pStyle w:val="Normalindentado3"/>
+        <w:jc w:val="both"/>
+      </w:pPr>
+    </w:p>
+    <w:p>
+      <w:pPr>
         <w:pStyle w:val="Ttulo3"/>
         <w:jc w:val="both"/>
       </w:pPr>
-      <w:bookmarkStart w:id="57" w:name="_Toc33238261"/>
-      <w:bookmarkStart w:id="58" w:name="_Toc322442666"/>
-      <w:bookmarkStart w:id="59" w:name="_Toc339267327"/>
+      <w:bookmarkStart w:id="54" w:name="_Toc33238259"/>
+      <w:bookmarkStart w:id="55" w:name="_Toc322442664"/>
+      <w:bookmarkStart w:id="56" w:name="_Toc339267325"/>
       <w:r>
-        <w:t>Disponibilidad</w:t>
+        <w:t>Seguridad</w:t>
       </w:r>
-      <w:bookmarkEnd w:id="57"/>
-      <w:bookmarkEnd w:id="58"/>
-      <w:bookmarkEnd w:id="59"/>
+      <w:bookmarkEnd w:id="54"/>
+      <w:bookmarkEnd w:id="55"/>
+      <w:bookmarkEnd w:id="56"/>
     </w:p>
     <w:p>
       <w:pPr>
         <w:pStyle w:val="Normalindentado3"/>
         <w:jc w:val="both"/>
-        <w:rPr>
-          <w:i/>
-        </w:rPr>
+      </w:pPr>
+    </w:p>
+    <w:p>
+      <w:pPr>
+        <w:pStyle w:val="Normalindentado3"/>
+        <w:jc w:val="both"/>
       </w:pPr>
     </w:p>
     <w:tbl>
@@ -10572,7 +10520,7 @@
               <w:jc w:val="both"/>
             </w:pPr>
             <w:r>
-              <w:t>3.3.2</w:t>
+              <w:t>3.3.1</w:t>
             </w:r>
           </w:p>
         </w:tc>
@@ -10640,7 +10588,7 @@
               <w:jc w:val="both"/>
             </w:pPr>
             <w:r>
-              <w:t>Disponibilidad</w:t>
+              <w:t>Seguridad de sistema</w:t>
             </w:r>
           </w:p>
         </w:tc>
@@ -10892,7 +10840,7 @@
               <w:jc w:val="both"/>
             </w:pPr>
             <w:r>
-              <w:t>Al ser un sistema en línea se deberá de mantener en servicio las 24 hrs del día.</w:t>
+              <w:t>Para la protección de los datos de usuarios se manejara encriptación de passwords para evitar la violación del sistema.</w:t>
             </w:r>
           </w:p>
         </w:tc>
@@ -10901,7 +10849,6 @@
     <w:p>
       <w:pPr>
         <w:pStyle w:val="Normalindentado3"/>
-        <w:ind w:left="0"/>
         <w:jc w:val="both"/>
       </w:pPr>
     </w:p>
@@ -10913,18 +10860,27 @@
     </w:p>
     <w:p>
       <w:pPr>
+        <w:pStyle w:val="Ttulo3"/>
+        <w:jc w:val="both"/>
+      </w:pPr>
+      <w:bookmarkStart w:id="57" w:name="_Toc33238261"/>
+      <w:bookmarkStart w:id="58" w:name="_Toc322442666"/>
+      <w:bookmarkStart w:id="59" w:name="_Toc339267327"/>
+      <w:r>
+        <w:t>Disponibilidad</w:t>
+      </w:r>
+      <w:bookmarkEnd w:id="57"/>
+      <w:bookmarkEnd w:id="58"/>
+      <w:bookmarkEnd w:id="59"/>
+    </w:p>
+    <w:p>
+      <w:pPr>
         <w:pStyle w:val="Normalindentado3"/>
         <w:jc w:val="both"/>
-      </w:pPr>
-    </w:p>
-    <w:p>
-      <w:pPr>
-        <w:pStyle w:val="Ttulo3"/>
-        <w:jc w:val="both"/>
-      </w:pPr>
-      <w:r>
-        <w:t xml:space="preserve">Visualización </w:t>
-      </w:r>
+        <w:rPr>
+          <w:i/>
+        </w:rPr>
+      </w:pPr>
     </w:p>
     <w:tbl>
       <w:tblPr>
@@ -10971,6 +10927,444 @@
                 <w:color w:val="auto"/>
               </w:rPr>
             </w:pPr>
+            <w:r>
+              <w:rPr>
+                <w:i w:val="0"/>
+                <w:iCs/>
+                <w:color w:val="auto"/>
+              </w:rPr>
+              <w:t xml:space="preserve">Número de </w:t>
+            </w:r>
+            <w:r>
+              <w:rPr>
+                <w:i w:val="0"/>
+                <w:iCs/>
+                <w:color w:val="auto"/>
+              </w:rPr>
+              <w:t>Requerimiento</w:t>
+            </w:r>
+          </w:p>
+        </w:tc>
+        <w:tc>
+          <w:tcPr>
+            <w:tcW w:w="5664" w:type="dxa"/>
+            <w:gridSpan w:val="2"/>
+            <w:tcBorders>
+              <w:left w:val="double" w:sz="4" w:space="0" w:color="auto"/>
+              <w:right w:val="single" w:sz="4" w:space="0" w:color="auto"/>
+            </w:tcBorders>
+            <w:tcMar>
+              <w:left w:w="40" w:type="dxa"/>
+              <w:bottom w:w="17" w:type="dxa"/>
+              <w:right w:w="40" w:type="dxa"/>
+            </w:tcMar>
+          </w:tcPr>
+          <w:p>
+            <w:pPr>
+              <w:pStyle w:val="Normalindentado1"/>
+              <w:ind w:left="0"/>
+              <w:jc w:val="both"/>
+            </w:pPr>
+            <w:r>
+              <w:t>3.3.2</w:t>
+            </w:r>
+          </w:p>
+        </w:tc>
+      </w:tr>
+      <w:tr>
+        <w:tc>
+          <w:tcPr>
+            <w:tcW w:w="2490" w:type="dxa"/>
+            <w:tcBorders>
+              <w:right w:val="double" w:sz="4" w:space="0" w:color="auto"/>
+            </w:tcBorders>
+            <w:shd w:val="clear" w:color="auto" w:fill="EAEAEA"/>
+            <w:tcMar>
+              <w:left w:w="40" w:type="dxa"/>
+              <w:bottom w:w="17" w:type="dxa"/>
+              <w:right w:w="40" w:type="dxa"/>
+            </w:tcMar>
+          </w:tcPr>
+          <w:p>
+            <w:pPr>
+              <w:pStyle w:val="guiazul"/>
+              <w:jc w:val="both"/>
+              <w:rPr>
+                <w:i w:val="0"/>
+                <w:iCs/>
+                <w:color w:val="auto"/>
+              </w:rPr>
+            </w:pPr>
+            <w:r>
+              <w:rPr>
+                <w:i w:val="0"/>
+                <w:iCs/>
+                <w:color w:val="auto"/>
+              </w:rPr>
+              <w:t xml:space="preserve">Nombre de </w:t>
+            </w:r>
+            <w:r>
+              <w:rPr>
+                <w:i w:val="0"/>
+                <w:iCs/>
+                <w:color w:val="auto"/>
+              </w:rPr>
+              <w:t>Requerimiento</w:t>
+            </w:r>
+          </w:p>
+        </w:tc>
+        <w:tc>
+          <w:tcPr>
+            <w:tcW w:w="5664" w:type="dxa"/>
+            <w:gridSpan w:val="2"/>
+            <w:tcBorders>
+              <w:left w:val="double" w:sz="4" w:space="0" w:color="auto"/>
+              <w:right w:val="single" w:sz="4" w:space="0" w:color="auto"/>
+            </w:tcBorders>
+            <w:tcMar>
+              <w:left w:w="40" w:type="dxa"/>
+              <w:bottom w:w="17" w:type="dxa"/>
+              <w:right w:w="40" w:type="dxa"/>
+            </w:tcMar>
+          </w:tcPr>
+          <w:p>
+            <w:pPr>
+              <w:pStyle w:val="Normalindentado1"/>
+              <w:ind w:left="0"/>
+              <w:jc w:val="both"/>
+            </w:pPr>
+            <w:r>
+              <w:t>Disponibilidad</w:t>
+            </w:r>
+          </w:p>
+        </w:tc>
+      </w:tr>
+      <w:tr>
+        <w:tc>
+          <w:tcPr>
+            <w:tcW w:w="2490" w:type="dxa"/>
+            <w:tcBorders>
+              <w:right w:val="double" w:sz="4" w:space="0" w:color="auto"/>
+            </w:tcBorders>
+            <w:shd w:val="clear" w:color="auto" w:fill="EAEAEA"/>
+            <w:tcMar>
+              <w:left w:w="40" w:type="dxa"/>
+              <w:bottom w:w="17" w:type="dxa"/>
+              <w:right w:w="40" w:type="dxa"/>
+            </w:tcMar>
+          </w:tcPr>
+          <w:p>
+            <w:pPr>
+              <w:pStyle w:val="guiazul"/>
+              <w:jc w:val="both"/>
+              <w:rPr>
+                <w:i w:val="0"/>
+                <w:iCs/>
+                <w:color w:val="auto"/>
+              </w:rPr>
+            </w:pPr>
+            <w:r>
+              <w:rPr>
+                <w:i w:val="0"/>
+                <w:iCs/>
+                <w:color w:val="auto"/>
+              </w:rPr>
+              <w:t>Tipo</w:t>
+            </w:r>
+          </w:p>
+        </w:tc>
+        <w:tc>
+          <w:tcPr>
+            <w:tcW w:w="1800" w:type="dxa"/>
+            <w:tcBorders>
+              <w:left w:val="double" w:sz="4" w:space="0" w:color="auto"/>
+            </w:tcBorders>
+            <w:tcMar>
+              <w:left w:w="40" w:type="dxa"/>
+              <w:bottom w:w="17" w:type="dxa"/>
+              <w:right w:w="40" w:type="dxa"/>
+            </w:tcMar>
+          </w:tcPr>
+          <w:p>
+            <w:pPr>
+              <w:pStyle w:val="Normalindentado1"/>
+              <w:ind w:left="0"/>
+              <w:jc w:val="both"/>
+            </w:pPr>
+            <w:r>
+              <w:fldChar w:fldCharType="begin">
+                <w:ffData>
+                  <w:name w:val="Casilla1"/>
+                  <w:enabled/>
+                  <w:calcOnExit w:val="0"/>
+                  <w:checkBox>
+                    <w:sizeAuto/>
+                    <w:default w:val="1"/>
+                  </w:checkBox>
+                </w:ffData>
+              </w:fldChar>
+            </w:r>
+            <w:r>
+              <w:instrText xml:space="preserve"> FORMCHECKBOX </w:instrText>
+            </w:r>
+            <w:r>
+              <w:fldChar w:fldCharType="separate"/>
+            </w:r>
+            <w:r>
+              <w:fldChar w:fldCharType="end"/>
+            </w:r>
+            <w:r>
+              <w:t xml:space="preserve"> </w:t>
+            </w:r>
+            <w:r>
+              <w:t>Requerimiento</w:t>
+            </w:r>
+          </w:p>
+        </w:tc>
+        <w:tc>
+          <w:tcPr>
+            <w:tcW w:w="3864" w:type="dxa"/>
+            <w:tcBorders>
+              <w:right w:val="single" w:sz="4" w:space="0" w:color="auto"/>
+            </w:tcBorders>
+          </w:tcPr>
+          <w:p>
+            <w:pPr>
+              <w:pStyle w:val="Normalindentado1"/>
+              <w:ind w:left="0"/>
+              <w:jc w:val="both"/>
+            </w:pPr>
+            <w:r>
+              <w:fldChar w:fldCharType="begin">
+                <w:ffData>
+                  <w:name w:val="Casilla2"/>
+                  <w:enabled/>
+                  <w:calcOnExit w:val="0"/>
+                  <w:checkBox>
+                    <w:sizeAuto/>
+                    <w:default w:val="0"/>
+                  </w:checkBox>
+                </w:ffData>
+              </w:fldChar>
+            </w:r>
+            <w:r>
+              <w:instrText xml:space="preserve"> FORMCHECKBOX </w:instrText>
+            </w:r>
+            <w:r>
+              <w:fldChar w:fldCharType="separate"/>
+            </w:r>
+            <w:r>
+              <w:fldChar w:fldCharType="end"/>
+            </w:r>
+            <w:r>
+              <w:t xml:space="preserve"> Restricción</w:t>
+            </w:r>
+          </w:p>
+        </w:tc>
+      </w:tr>
+      <w:tr>
+        <w:tc>
+          <w:tcPr>
+            <w:tcW w:w="2490" w:type="dxa"/>
+            <w:tcBorders>
+              <w:right w:val="double" w:sz="4" w:space="0" w:color="auto"/>
+            </w:tcBorders>
+            <w:shd w:val="clear" w:color="auto" w:fill="EAEAEA"/>
+            <w:tcMar>
+              <w:left w:w="40" w:type="dxa"/>
+              <w:bottom w:w="17" w:type="dxa"/>
+              <w:right w:w="40" w:type="dxa"/>
+            </w:tcMar>
+          </w:tcPr>
+          <w:p>
+            <w:pPr>
+              <w:pStyle w:val="guiazul"/>
+              <w:jc w:val="both"/>
+              <w:rPr>
+                <w:i w:val="0"/>
+                <w:iCs/>
+                <w:color w:val="auto"/>
+              </w:rPr>
+            </w:pPr>
+            <w:r>
+              <w:rPr>
+                <w:i w:val="0"/>
+                <w:iCs/>
+                <w:color w:val="auto"/>
+              </w:rPr>
+              <w:t xml:space="preserve">Fuente del </w:t>
+            </w:r>
+            <w:r>
+              <w:rPr>
+                <w:i w:val="0"/>
+                <w:iCs/>
+                <w:color w:val="auto"/>
+              </w:rPr>
+              <w:t>Requerimiento</w:t>
+            </w:r>
+          </w:p>
+        </w:tc>
+        <w:tc>
+          <w:tcPr>
+            <w:tcW w:w="5664" w:type="dxa"/>
+            <w:gridSpan w:val="2"/>
+            <w:tcBorders>
+              <w:left w:val="double" w:sz="4" w:space="0" w:color="auto"/>
+              <w:right w:val="single" w:sz="4" w:space="0" w:color="auto"/>
+            </w:tcBorders>
+            <w:tcMar>
+              <w:left w:w="40" w:type="dxa"/>
+              <w:bottom w:w="17" w:type="dxa"/>
+              <w:right w:w="40" w:type="dxa"/>
+            </w:tcMar>
+          </w:tcPr>
+          <w:p>
+            <w:pPr>
+              <w:pStyle w:val="Normalindentado1"/>
+              <w:ind w:left="0"/>
+              <w:jc w:val="both"/>
+            </w:pPr>
+            <w:r>
+              <w:t>Cliente</w:t>
+            </w:r>
+          </w:p>
+        </w:tc>
+      </w:tr>
+      <w:tr>
+        <w:tc>
+          <w:tcPr>
+            <w:tcW w:w="2490" w:type="dxa"/>
+            <w:tcBorders>
+              <w:right w:val="double" w:sz="4" w:space="0" w:color="auto"/>
+            </w:tcBorders>
+            <w:shd w:val="clear" w:color="auto" w:fill="EAEAEA"/>
+            <w:tcMar>
+              <w:left w:w="40" w:type="dxa"/>
+              <w:bottom w:w="17" w:type="dxa"/>
+              <w:right w:w="40" w:type="dxa"/>
+            </w:tcMar>
+          </w:tcPr>
+          <w:p>
+            <w:pPr>
+              <w:pStyle w:val="guiazul"/>
+              <w:jc w:val="both"/>
+              <w:rPr>
+                <w:i w:val="0"/>
+                <w:iCs/>
+                <w:color w:val="auto"/>
+              </w:rPr>
+            </w:pPr>
+            <w:r>
+              <w:rPr>
+                <w:i w:val="0"/>
+                <w:iCs/>
+                <w:color w:val="auto"/>
+              </w:rPr>
+              <w:t xml:space="preserve">Descripción </w:t>
+            </w:r>
+          </w:p>
+        </w:tc>
+        <w:tc>
+          <w:tcPr>
+            <w:tcW w:w="5664" w:type="dxa"/>
+            <w:gridSpan w:val="2"/>
+            <w:tcBorders>
+              <w:left w:val="double" w:sz="4" w:space="0" w:color="auto"/>
+              <w:bottom w:val="single" w:sz="4" w:space="0" w:color="auto"/>
+              <w:right w:val="single" w:sz="4" w:space="0" w:color="auto"/>
+            </w:tcBorders>
+            <w:tcMar>
+              <w:left w:w="40" w:type="dxa"/>
+              <w:bottom w:w="17" w:type="dxa"/>
+              <w:right w:w="40" w:type="dxa"/>
+            </w:tcMar>
+          </w:tcPr>
+          <w:p>
+            <w:pPr>
+              <w:pStyle w:val="Normalindentado1"/>
+              <w:ind w:left="0"/>
+              <w:jc w:val="both"/>
+            </w:pPr>
+            <w:r>
+              <w:t>Al ser un sistema en línea se deberá de mantener en servicio las 24 hrs del día.</w:t>
+            </w:r>
+          </w:p>
+        </w:tc>
+      </w:tr>
+    </w:tbl>
+    <w:p>
+      <w:pPr>
+        <w:pStyle w:val="Normalindentado3"/>
+        <w:ind w:left="0"/>
+        <w:jc w:val="both"/>
+      </w:pPr>
+    </w:p>
+    <w:p>
+      <w:pPr>
+        <w:pStyle w:val="Normalindentado3"/>
+        <w:jc w:val="both"/>
+      </w:pPr>
+    </w:p>
+    <w:p>
+      <w:pPr>
+        <w:pStyle w:val="Normalindentado3"/>
+        <w:jc w:val="both"/>
+      </w:pPr>
+    </w:p>
+    <w:p>
+      <w:pPr>
+        <w:pStyle w:val="Ttulo3"/>
+        <w:jc w:val="both"/>
+      </w:pPr>
+      <w:r>
+        <w:t xml:space="preserve">Visualización </w:t>
+      </w:r>
+    </w:p>
+    <w:tbl>
+      <w:tblPr>
+        <w:tblW w:w="0" w:type="auto"/>
+        <w:tblInd w:w="430" w:type="dxa"/>
+        <w:tblBorders>
+          <w:top w:val="single" w:sz="4" w:space="0" w:color="auto"/>
+          <w:left w:val="single" w:sz="4" w:space="0" w:color="auto"/>
+          <w:bottom w:val="single" w:sz="4" w:space="0" w:color="auto"/>
+          <w:insideH w:val="single" w:sz="4" w:space="0" w:color="auto"/>
+        </w:tblBorders>
+        <w:tblCellMar>
+          <w:left w:w="70" w:type="dxa"/>
+          <w:right w:w="70" w:type="dxa"/>
+        </w:tblCellMar>
+        <w:tblLook w:val="0000" w:firstRow="0" w:lastRow="0" w:firstColumn="0" w:lastColumn="0" w:noHBand="0" w:noVBand="0"/>
+      </w:tblPr>
+      <w:tblGrid>
+        <w:gridCol w:w="2490"/>
+        <w:gridCol w:w="1800"/>
+        <w:gridCol w:w="3864"/>
+      </w:tblGrid>
+      <w:tr>
+        <w:tc>
+          <w:tcPr>
+            <w:tcW w:w="2490" w:type="dxa"/>
+            <w:tcBorders>
+              <w:right w:val="double" w:sz="4" w:space="0" w:color="auto"/>
+            </w:tcBorders>
+            <w:shd w:val="clear" w:color="auto" w:fill="EAEAEA"/>
+            <w:tcMar>
+              <w:left w:w="40" w:type="dxa"/>
+              <w:bottom w:w="17" w:type="dxa"/>
+              <w:right w:w="40" w:type="dxa"/>
+            </w:tcMar>
+          </w:tcPr>
+          <w:p>
+            <w:pPr>
+              <w:pStyle w:val="guiazul"/>
+              <w:jc w:val="both"/>
+              <w:rPr>
+                <w:i w:val="0"/>
+                <w:iCs/>
+                <w:color w:val="auto"/>
+              </w:rPr>
+            </w:pPr>
             <w:bookmarkStart w:id="60" w:name="_Toc322442669"/>
             <w:bookmarkStart w:id="61" w:name="_Toc339267330"/>
             <w:r>
@@ -11416,6 +11810,7 @@
       </w:pPr>
       <w:bookmarkStart w:id="65" w:name="_Toc339267334"/>
       <w:r>
+        <w:lastRenderedPageBreak/>
         <w:t>Apéndices</w:t>
       </w:r>
       <w:bookmarkEnd w:id="63"/>
@@ -11977,7 +12372,7 @@
               <w:noProof/>
               <w:color w:val="241A61"/>
             </w:rPr>
-            <w:t>3</w:t>
+            <w:t>5</w:t>
           </w:r>
           <w:r>
             <w:rPr>
@@ -16580,6 +16975,7 @@
     <w:uiPriority w:val="59"/>
     <w:rsid w:val="00126F76"/>
     <w:tblPr>
+      <w:tblInd w:w="0" w:type="dxa"/>
       <w:tblBorders>
         <w:top w:val="single" w:sz="4" w:space="0" w:color="auto"/>
         <w:left w:val="single" w:sz="4" w:space="0" w:color="auto"/>
@@ -16588,6 +16984,12 @@
         <w:insideH w:val="single" w:sz="4" w:space="0" w:color="auto"/>
         <w:insideV w:val="single" w:sz="4" w:space="0" w:color="auto"/>
       </w:tblBorders>
+      <w:tblCellMar>
+        <w:top w:w="0" w:type="dxa"/>
+        <w:left w:w="108" w:type="dxa"/>
+        <w:bottom w:w="0" w:type="dxa"/>
+        <w:right w:w="108" w:type="dxa"/>
+      </w:tblCellMar>
     </w:tblPr>
   </w:style>
   <w:style w:type="paragraph" w:customStyle="1" w:styleId="guiazul">
@@ -16796,6 +17198,7 @@
     <w:tblPr>
       <w:tblStyleRowBandSize w:val="1"/>
       <w:tblStyleColBandSize w:val="1"/>
+      <w:tblInd w:w="0" w:type="dxa"/>
       <w:tblBorders>
         <w:top w:val="single" w:sz="4" w:space="0" w:color="1F497D" w:themeColor="text2"/>
         <w:left w:val="single" w:sz="4" w:space="0" w:color="1F497D" w:themeColor="text2"/>
@@ -16804,6 +17207,12 @@
         <w:insideH w:val="single" w:sz="4" w:space="0" w:color="1F497D" w:themeColor="text2"/>
         <w:insideV w:val="single" w:sz="4" w:space="0" w:color="1F497D" w:themeColor="text2"/>
       </w:tblBorders>
+      <w:tblCellMar>
+        <w:top w:w="0" w:type="dxa"/>
+        <w:left w:w="108" w:type="dxa"/>
+        <w:bottom w:w="0" w:type="dxa"/>
+        <w:right w:w="108" w:type="dxa"/>
+      </w:tblCellMar>
     </w:tblPr>
     <w:tcPr>
       <w:shd w:val="clear" w:color="auto" w:fill="FFFFFF" w:themeFill="background1"/>
@@ -17180,7 +17589,7 @@
 </file>
 
 <file path=customXml/itemProps1.xml><?xml version="1.0" encoding="utf-8"?>
-<ds:datastoreItem xmlns:ds="http://schemas.openxmlformats.org/officeDocument/2006/customXml" ds:itemID="{269FCEFE-7DB5-495C-940D-A25CA2AF4DB9}">
+<ds:datastoreItem xmlns:ds="http://schemas.openxmlformats.org/officeDocument/2006/customXml" ds:itemID="{92586349-EAA8-4910-97A3-04DB42AADC39}">
   <ds:schemaRefs>
     <ds:schemaRef ds:uri="http://schemas.openxmlformats.org/officeDocument/2006/bibliography"/>
   </ds:schemaRefs>

</xml_diff>